<commit_message>
kleine verbeteringen in PvA
</commit_message>
<xml_diff>
--- a/docs/Plan van Aanpak.docx
+++ b/docs/Plan van Aanpak.docx
@@ -1244,102 +1244,22 @@
           <w:rFonts w:ascii="Calibri" w:hAnsi="Calibri" w:cs="Calibri"/>
           <w:lang w:val="nl-NL"/>
         </w:rPr>
-        <w:t>Op de hoofdpagina van de website wil hij een 8 “</w:t>
+        <w:t xml:space="preserve">Op de hoofdpagina van de website wil hij een 8 featured” cocktails zien en 8 random cocktails met daarboven een prominente zoekbalk. Mogelijk zijn er elk uur nieuwe cocktails, dus de klant wilt graag dat dit elk uur wordt geüpdatet. </w:t>
       </w:r>
-      <w:proofErr w:type="spellStart"/>
+    </w:p>
+    <w:p>
+      <w:pPr>
+        <w:rPr>
+          <w:rFonts w:ascii="Calibri" w:hAnsi="Calibri" w:cs="Calibri"/>
+          <w:lang w:val="nl-NL"/>
+        </w:rPr>
+      </w:pPr>
       <w:r>
         <w:rPr>
           <w:rFonts w:ascii="Calibri" w:hAnsi="Calibri" w:cs="Calibri"/>
           <w:lang w:val="nl-NL"/>
         </w:rPr>
-        <w:t>featured</w:t>
-      </w:r>
-      <w:proofErr w:type="spellEnd"/>
-      <w:r>
-        <w:rPr>
-          <w:rFonts w:ascii="Calibri" w:hAnsi="Calibri" w:cs="Calibri"/>
-          <w:lang w:val="nl-NL"/>
-        </w:rPr>
-        <w:t xml:space="preserve">” cocktails zien en 8 random cocktails met daarboven een prominente zoekbalk. Mogelijk zijn er elk uur nieuwe cocktails, dus de klant wilt graag dat dit elk uur wordt geüpdatet. </w:t>
-      </w:r>
-    </w:p>
-    <w:p>
-      <w:pPr>
-        <w:rPr>
-          <w:rFonts w:ascii="Calibri" w:hAnsi="Calibri" w:cs="Calibri"/>
-          <w:lang w:val="nl-NL"/>
-        </w:rPr>
-      </w:pPr>
-      <w:r>
-        <w:rPr>
-          <w:rFonts w:ascii="Calibri" w:hAnsi="Calibri" w:cs="Calibri"/>
-          <w:lang w:val="nl-NL"/>
-        </w:rPr>
-        <w:t xml:space="preserve">De klant wilt overigens ook graag wisselen tussen </w:t>
-      </w:r>
-      <w:proofErr w:type="gramStart"/>
-      <w:r>
-        <w:rPr>
-          <w:rFonts w:ascii="Calibri" w:hAnsi="Calibri" w:cs="Calibri"/>
-          <w:lang w:val="nl-NL"/>
-        </w:rPr>
-        <w:t>ML /</w:t>
-      </w:r>
-      <w:proofErr w:type="gramEnd"/>
-      <w:r>
-        <w:rPr>
-          <w:rFonts w:ascii="Calibri" w:hAnsi="Calibri" w:cs="Calibri"/>
-          <w:lang w:val="nl-NL"/>
-        </w:rPr>
-        <w:t xml:space="preserve"> OZ (</w:t>
-      </w:r>
-      <w:proofErr w:type="spellStart"/>
-      <w:r>
-        <w:rPr>
-          <w:rFonts w:ascii="Calibri" w:hAnsi="Calibri" w:cs="Calibri"/>
-          <w:lang w:val="nl-NL"/>
-        </w:rPr>
-        <w:t>metric</w:t>
-      </w:r>
-      <w:proofErr w:type="spellEnd"/>
-      <w:r>
-        <w:rPr>
-          <w:rFonts w:ascii="Calibri" w:hAnsi="Calibri" w:cs="Calibri"/>
-          <w:lang w:val="nl-NL"/>
-        </w:rPr>
-        <w:t xml:space="preserve"> </w:t>
-      </w:r>
-      <w:proofErr w:type="spellStart"/>
-      <w:r>
-        <w:rPr>
-          <w:rFonts w:ascii="Calibri" w:hAnsi="Calibri" w:cs="Calibri"/>
-          <w:lang w:val="nl-NL"/>
-        </w:rPr>
-        <w:t>vs</w:t>
-      </w:r>
-      <w:proofErr w:type="spellEnd"/>
-      <w:r>
-        <w:rPr>
-          <w:rFonts w:ascii="Calibri" w:hAnsi="Calibri" w:cs="Calibri"/>
-          <w:lang w:val="nl-NL"/>
-        </w:rPr>
-        <w:t xml:space="preserve"> </w:t>
-      </w:r>
-      <w:proofErr w:type="spellStart"/>
-      <w:r>
-        <w:rPr>
-          <w:rFonts w:ascii="Calibri" w:hAnsi="Calibri" w:cs="Calibri"/>
-          <w:lang w:val="nl-NL"/>
-        </w:rPr>
-        <w:t>imperial</w:t>
-      </w:r>
-      <w:proofErr w:type="spellEnd"/>
-      <w:r>
-        <w:rPr>
-          <w:rFonts w:ascii="Calibri" w:hAnsi="Calibri" w:cs="Calibri"/>
-          <w:lang w:val="nl-NL"/>
-        </w:rPr>
-        <w:t>).</w:t>
+        <w:t>De klant wilt overigens ook graag wisselen tussen ML / OZ (metric vs imperial).</w:t>
       </w:r>
     </w:p>
     <w:p>
@@ -1380,7 +1300,21 @@
           <w:rFonts w:ascii="Calibri" w:hAnsi="Calibri" w:cs="Calibri"/>
           <w:lang w:val="nl-NL"/>
         </w:rPr>
-        <w:t>Het ontwikkelen van een applicatie om zo eenvoudig mogelijk het opzoeken van cocktails op basis van naam of ingrediënten te maken.</w:t>
+        <w:t xml:space="preserve">Het ontwikkelen van een applicatie om het opzoeken van cocktails op basis van naam of ingrediënten </w:t>
+      </w:r>
+      <w:r>
+        <w:rPr>
+          <w:rFonts w:ascii="Calibri" w:hAnsi="Calibri" w:cs="Calibri"/>
+          <w:lang w:val="nl-NL"/>
+        </w:rPr>
+        <w:t>zo eenvoudig mogelijk</w:t>
+      </w:r>
+      <w:r>
+        <w:rPr>
+          <w:rFonts w:ascii="Calibri" w:hAnsi="Calibri" w:cs="Calibri"/>
+          <w:lang w:val="nl-NL"/>
+        </w:rPr>
+        <w:t xml:space="preserve"> te maken.</w:t>
       </w:r>
     </w:p>
     <w:p>
@@ -1628,7 +1562,14 @@
                 <w:rFonts w:ascii="Calibri" w:hAnsi="Calibri" w:cs="Calibri"/>
                 <w:lang w:val="nl-NL"/>
               </w:rPr>
-              <w:t>info@wedesignit.nl</w:t>
+              <w:t>I</w:t>
+            </w:r>
+            <w:r>
+              <w:rPr>
+                <w:rFonts w:ascii="Calibri" w:hAnsi="Calibri" w:cs="Calibri"/>
+                <w:lang w:val="nl-NL"/>
+              </w:rPr>
+              <w:t>nfo@wedesignit.nl</w:t>
             </w:r>
           </w:p>
         </w:tc>
@@ -1964,21 +1905,12 @@
                 <w:lang w:val="nl-NL"/>
               </w:rPr>
             </w:pPr>
-            <w:proofErr w:type="spellStart"/>
-            <w:r>
-              <w:rPr>
-                <w:rFonts w:ascii="Calibri" w:hAnsi="Calibri" w:cs="Calibri"/>
-                <w:lang w:val="nl-NL"/>
-              </w:rPr>
-              <w:t>Tailwind</w:t>
-            </w:r>
-            <w:proofErr w:type="spellEnd"/>
-            <w:r>
-              <w:rPr>
-                <w:rFonts w:ascii="Calibri" w:hAnsi="Calibri" w:cs="Calibri"/>
-                <w:lang w:val="nl-NL"/>
-              </w:rPr>
-              <w:t xml:space="preserve"> </w:t>
+            <w:r>
+              <w:rPr>
+                <w:rFonts w:ascii="Calibri" w:hAnsi="Calibri" w:cs="Calibri"/>
+                <w:lang w:val="nl-NL"/>
+              </w:rPr>
+              <w:t xml:space="preserve">Tailwind </w:t>
             </w:r>
           </w:p>
         </w:tc>
@@ -2089,7 +2021,6 @@
                 <w:lang w:val="nl-NL"/>
               </w:rPr>
             </w:pPr>
-            <w:proofErr w:type="spellStart"/>
             <w:r>
               <w:rPr>
                 <w:rFonts w:ascii="Calibri" w:hAnsi="Calibri" w:cs="Calibri"/>
@@ -2097,7 +2028,6 @@
               </w:rPr>
               <w:t>Livewire</w:t>
             </w:r>
-            <w:proofErr w:type="spellEnd"/>
           </w:p>
         </w:tc>
         <w:tc>
@@ -2183,7 +2113,6 @@
                 <w:lang w:val="nl-NL"/>
               </w:rPr>
             </w:pPr>
-            <w:proofErr w:type="spellStart"/>
             <w:r>
               <w:rPr>
                 <w:rFonts w:ascii="Calibri" w:hAnsi="Calibri" w:cs="Calibri"/>
@@ -2191,7 +2120,6 @@
               </w:rPr>
               <w:t>Github</w:t>
             </w:r>
-            <w:proofErr w:type="spellEnd"/>
           </w:p>
         </w:tc>
         <w:tc>
@@ -3351,23 +3279,22 @@
           <w:rFonts w:ascii="Calibri" w:hAnsi="Calibri" w:cs="Calibri"/>
           <w:lang w:val="nl-NL"/>
         </w:rPr>
-        <w:t xml:space="preserve">Het toevoegen van cocktails en ingrediënten wordt alleen gedaan via de API </w:t>
+        <w:t>Het toevoegen van cocktails en ingrediënten wordt alleen gedaan via de API importer en het is niet mogelijk om zelf een cocktail of ingrediënt aan te maken.</w:t>
       </w:r>
-      <w:proofErr w:type="spellStart"/>
+    </w:p>
+    <w:p>
+      <w:pPr>
+        <w:rPr>
+          <w:rFonts w:ascii="Calibri" w:hAnsi="Calibri" w:cs="Calibri"/>
+          <w:lang w:val="nl-NL"/>
+        </w:rPr>
+      </w:pPr>
       <w:r>
         <w:rPr>
           <w:rFonts w:ascii="Calibri" w:hAnsi="Calibri" w:cs="Calibri"/>
           <w:lang w:val="nl-NL"/>
         </w:rPr>
-        <w:t>importer</w:t>
-      </w:r>
-      <w:proofErr w:type="spellEnd"/>
-      <w:r>
-        <w:rPr>
-          <w:rFonts w:ascii="Calibri" w:hAnsi="Calibri" w:cs="Calibri"/>
-          <w:lang w:val="nl-NL"/>
-        </w:rPr>
-        <w:t xml:space="preserve"> en het is niet mogelijk om zelf een cocktail of ingrediënt aan te maken.</w:t>
+        <w:t>Sinds de administratieve deel van het project geen prioriteit is, is het niet mogelijk om als applicatie eigenaar te bepalen welke drankjes wel of niet featured zijn.</w:t>
       </w:r>
     </w:p>
     <w:p/>
@@ -3465,7 +3392,6 @@
               <w:color w:val="0070C0"/>
             </w:rPr>
           </w:pPr>
-          <w:proofErr w:type="spellStart"/>
           <w:r>
             <w:rPr>
               <w:rStyle w:val="Paginanummer"/>
@@ -3476,7 +3402,6 @@
             </w:rPr>
             <w:t>pagina</w:t>
           </w:r>
-          <w:proofErr w:type="spellEnd"/>
           <w:r>
             <w:rPr>
               <w:rStyle w:val="Paginanummer"/>
@@ -4769,6 +4694,7 @@
     <w:rsid w:val="003E0EEA"/>
     <w:rsid w:val="0067798C"/>
     <w:rsid w:val="007C6E2D"/>
+    <w:rsid w:val="00D1493A"/>
   </w:rsids>
   <m:mathPr>
     <m:mathFont m:val="Cambria Math"/>

</xml_diff>

<commit_message>
versie van pva geupdate
</commit_message>
<xml_diff>
--- a/docs/Plan van Aanpak.docx
+++ b/docs/Plan van Aanpak.docx
@@ -124,7 +124,7 @@
                 <w:color w:val="0070C0"/>
                 <w:lang w:val="nl-NL"/>
               </w:rPr>
-              <w:t>1</w:t>
+              <w:t>2</w:t>
             </w:r>
           </w:p>
         </w:tc>
@@ -1244,22 +1244,102 @@
           <w:rFonts w:ascii="Calibri" w:hAnsi="Calibri" w:cs="Calibri"/>
           <w:lang w:val="nl-NL"/>
         </w:rPr>
-        <w:t xml:space="preserve">Op de hoofdpagina van de website wil hij een 8 featured” cocktails zien en 8 random cocktails met daarboven een prominente zoekbalk. Mogelijk zijn er elk uur nieuwe cocktails, dus de klant wilt graag dat dit elk uur wordt geüpdatet. </w:t>
+        <w:t xml:space="preserve">Op de hoofdpagina van de website wil hij een 8 </w:t>
       </w:r>
-    </w:p>
-    <w:p>
-      <w:pPr>
-        <w:rPr>
-          <w:rFonts w:ascii="Calibri" w:hAnsi="Calibri" w:cs="Calibri"/>
-          <w:lang w:val="nl-NL"/>
-        </w:rPr>
-      </w:pPr>
+      <w:proofErr w:type="spellStart"/>
       <w:r>
         <w:rPr>
           <w:rFonts w:ascii="Calibri" w:hAnsi="Calibri" w:cs="Calibri"/>
           <w:lang w:val="nl-NL"/>
         </w:rPr>
-        <w:t>De klant wilt overigens ook graag wisselen tussen ML / OZ (metric vs imperial).</w:t>
+        <w:t>featured</w:t>
+      </w:r>
+      <w:proofErr w:type="spellEnd"/>
+      <w:r>
+        <w:rPr>
+          <w:rFonts w:ascii="Calibri" w:hAnsi="Calibri" w:cs="Calibri"/>
+          <w:lang w:val="nl-NL"/>
+        </w:rPr>
+        <w:t xml:space="preserve">” cocktails zien en 8 random cocktails met daarboven een prominente zoekbalk. Mogelijk zijn er elk uur nieuwe cocktails, dus de klant wilt graag dat dit elk uur wordt geüpdatet. </w:t>
+      </w:r>
+    </w:p>
+    <w:p>
+      <w:pPr>
+        <w:rPr>
+          <w:rFonts w:ascii="Calibri" w:hAnsi="Calibri" w:cs="Calibri"/>
+          <w:lang w:val="nl-NL"/>
+        </w:rPr>
+      </w:pPr>
+      <w:r>
+        <w:rPr>
+          <w:rFonts w:ascii="Calibri" w:hAnsi="Calibri" w:cs="Calibri"/>
+          <w:lang w:val="nl-NL"/>
+        </w:rPr>
+        <w:t xml:space="preserve">De klant wilt overigens ook graag wisselen tussen </w:t>
+      </w:r>
+      <w:proofErr w:type="gramStart"/>
+      <w:r>
+        <w:rPr>
+          <w:rFonts w:ascii="Calibri" w:hAnsi="Calibri" w:cs="Calibri"/>
+          <w:lang w:val="nl-NL"/>
+        </w:rPr>
+        <w:t>ML /</w:t>
+      </w:r>
+      <w:proofErr w:type="gramEnd"/>
+      <w:r>
+        <w:rPr>
+          <w:rFonts w:ascii="Calibri" w:hAnsi="Calibri" w:cs="Calibri"/>
+          <w:lang w:val="nl-NL"/>
+        </w:rPr>
+        <w:t xml:space="preserve"> OZ (</w:t>
+      </w:r>
+      <w:proofErr w:type="spellStart"/>
+      <w:r>
+        <w:rPr>
+          <w:rFonts w:ascii="Calibri" w:hAnsi="Calibri" w:cs="Calibri"/>
+          <w:lang w:val="nl-NL"/>
+        </w:rPr>
+        <w:t>metric</w:t>
+      </w:r>
+      <w:proofErr w:type="spellEnd"/>
+      <w:r>
+        <w:rPr>
+          <w:rFonts w:ascii="Calibri" w:hAnsi="Calibri" w:cs="Calibri"/>
+          <w:lang w:val="nl-NL"/>
+        </w:rPr>
+        <w:t xml:space="preserve"> </w:t>
+      </w:r>
+      <w:proofErr w:type="spellStart"/>
+      <w:r>
+        <w:rPr>
+          <w:rFonts w:ascii="Calibri" w:hAnsi="Calibri" w:cs="Calibri"/>
+          <w:lang w:val="nl-NL"/>
+        </w:rPr>
+        <w:t>vs</w:t>
+      </w:r>
+      <w:proofErr w:type="spellEnd"/>
+      <w:r>
+        <w:rPr>
+          <w:rFonts w:ascii="Calibri" w:hAnsi="Calibri" w:cs="Calibri"/>
+          <w:lang w:val="nl-NL"/>
+        </w:rPr>
+        <w:t xml:space="preserve"> </w:t>
+      </w:r>
+      <w:proofErr w:type="spellStart"/>
+      <w:r>
+        <w:rPr>
+          <w:rFonts w:ascii="Calibri" w:hAnsi="Calibri" w:cs="Calibri"/>
+          <w:lang w:val="nl-NL"/>
+        </w:rPr>
+        <w:t>imperial</w:t>
+      </w:r>
+      <w:proofErr w:type="spellEnd"/>
+      <w:r>
+        <w:rPr>
+          <w:rFonts w:ascii="Calibri" w:hAnsi="Calibri" w:cs="Calibri"/>
+          <w:lang w:val="nl-NL"/>
+        </w:rPr>
+        <w:t>).</w:t>
       </w:r>
     </w:p>
     <w:p>
@@ -1905,12 +1985,21 @@
                 <w:lang w:val="nl-NL"/>
               </w:rPr>
             </w:pPr>
-            <w:r>
-              <w:rPr>
-                <w:rFonts w:ascii="Calibri" w:hAnsi="Calibri" w:cs="Calibri"/>
-                <w:lang w:val="nl-NL"/>
-              </w:rPr>
-              <w:t xml:space="preserve">Tailwind </w:t>
+            <w:proofErr w:type="spellStart"/>
+            <w:r>
+              <w:rPr>
+                <w:rFonts w:ascii="Calibri" w:hAnsi="Calibri" w:cs="Calibri"/>
+                <w:lang w:val="nl-NL"/>
+              </w:rPr>
+              <w:t>Tailwind</w:t>
+            </w:r>
+            <w:proofErr w:type="spellEnd"/>
+            <w:r>
+              <w:rPr>
+                <w:rFonts w:ascii="Calibri" w:hAnsi="Calibri" w:cs="Calibri"/>
+                <w:lang w:val="nl-NL"/>
+              </w:rPr>
+              <w:t xml:space="preserve"> </w:t>
             </w:r>
           </w:p>
         </w:tc>
@@ -2021,6 +2110,7 @@
                 <w:lang w:val="nl-NL"/>
               </w:rPr>
             </w:pPr>
+            <w:proofErr w:type="spellStart"/>
             <w:r>
               <w:rPr>
                 <w:rFonts w:ascii="Calibri" w:hAnsi="Calibri" w:cs="Calibri"/>
@@ -2028,6 +2118,7 @@
               </w:rPr>
               <w:t>Livewire</w:t>
             </w:r>
+            <w:proofErr w:type="spellEnd"/>
           </w:p>
         </w:tc>
         <w:tc>
@@ -2113,6 +2204,7 @@
                 <w:lang w:val="nl-NL"/>
               </w:rPr>
             </w:pPr>
+            <w:proofErr w:type="spellStart"/>
             <w:r>
               <w:rPr>
                 <w:rFonts w:ascii="Calibri" w:hAnsi="Calibri" w:cs="Calibri"/>
@@ -2120,6 +2212,7 @@
               </w:rPr>
               <w:t>Github</w:t>
             </w:r>
+            <w:proofErr w:type="spellEnd"/>
           </w:p>
         </w:tc>
         <w:tc>
@@ -3279,22 +3372,54 @@
           <w:rFonts w:ascii="Calibri" w:hAnsi="Calibri" w:cs="Calibri"/>
           <w:lang w:val="nl-NL"/>
         </w:rPr>
-        <w:t>Het toevoegen van cocktails en ingrediënten wordt alleen gedaan via de API importer en het is niet mogelijk om zelf een cocktail of ingrediënt aan te maken.</w:t>
+        <w:t xml:space="preserve">Het toevoegen van cocktails en ingrediënten wordt alleen gedaan via de API </w:t>
       </w:r>
-    </w:p>
-    <w:p>
-      <w:pPr>
-        <w:rPr>
-          <w:rFonts w:ascii="Calibri" w:hAnsi="Calibri" w:cs="Calibri"/>
-          <w:lang w:val="nl-NL"/>
-        </w:rPr>
-      </w:pPr>
+      <w:proofErr w:type="spellStart"/>
       <w:r>
         <w:rPr>
           <w:rFonts w:ascii="Calibri" w:hAnsi="Calibri" w:cs="Calibri"/>
           <w:lang w:val="nl-NL"/>
         </w:rPr>
-        <w:t>Sinds de administratieve deel van het project geen prioriteit is, is het niet mogelijk om als applicatie eigenaar te bepalen welke drankjes wel of niet featured zijn.</w:t>
+        <w:t>importer</w:t>
+      </w:r>
+      <w:proofErr w:type="spellEnd"/>
+      <w:r>
+        <w:rPr>
+          <w:rFonts w:ascii="Calibri" w:hAnsi="Calibri" w:cs="Calibri"/>
+          <w:lang w:val="nl-NL"/>
+        </w:rPr>
+        <w:t xml:space="preserve"> en het is niet mogelijk om zelf een cocktail of ingrediënt aan te maken.</w:t>
+      </w:r>
+    </w:p>
+    <w:p>
+      <w:pPr>
+        <w:rPr>
+          <w:rFonts w:ascii="Calibri" w:hAnsi="Calibri" w:cs="Calibri"/>
+          <w:lang w:val="nl-NL"/>
+        </w:rPr>
+      </w:pPr>
+      <w:r>
+        <w:rPr>
+          <w:rFonts w:ascii="Calibri" w:hAnsi="Calibri" w:cs="Calibri"/>
+          <w:lang w:val="nl-NL"/>
+        </w:rPr>
+        <w:t xml:space="preserve">Sinds de administratieve deel van het project geen prioriteit is, is het niet mogelijk om als applicatie eigenaar te bepalen welke drankjes wel of niet </w:t>
+      </w:r>
+      <w:proofErr w:type="spellStart"/>
+      <w:r>
+        <w:rPr>
+          <w:rFonts w:ascii="Calibri" w:hAnsi="Calibri" w:cs="Calibri"/>
+          <w:lang w:val="nl-NL"/>
+        </w:rPr>
+        <w:t>featured</w:t>
+      </w:r>
+      <w:proofErr w:type="spellEnd"/>
+      <w:r>
+        <w:rPr>
+          <w:rFonts w:ascii="Calibri" w:hAnsi="Calibri" w:cs="Calibri"/>
+          <w:lang w:val="nl-NL"/>
+        </w:rPr>
+        <w:t xml:space="preserve"> zijn.</w:t>
       </w:r>
     </w:p>
     <w:p/>
@@ -3392,6 +3517,7 @@
               <w:color w:val="0070C0"/>
             </w:rPr>
           </w:pPr>
+          <w:proofErr w:type="spellStart"/>
           <w:r>
             <w:rPr>
               <w:rStyle w:val="Paginanummer"/>
@@ -3402,6 +3528,7 @@
             </w:rPr>
             <w:t>pagina</w:t>
           </w:r>
+          <w:proofErr w:type="spellEnd"/>
           <w:r>
             <w:rPr>
               <w:rStyle w:val="Paginanummer"/>
@@ -4694,6 +4821,7 @@
     <w:rsid w:val="003E0EEA"/>
     <w:rsid w:val="0067798C"/>
     <w:rsid w:val="007C6E2D"/>
+    <w:rsid w:val="00C85D3B"/>
     <w:rsid w:val="00D1493A"/>
   </w:rsids>
   <m:mathPr>

</xml_diff>